<commit_message>
Allow HMI TFT display firmware flashing on first boot of system. See also setup.txt.
</commit_message>
<xml_diff>
--- a/anleitungen/pi-ager-basic-install_rev3.docx
+++ b/anleitungen/pi-ager-basic-install_rev3.docx
@@ -104,8 +104,6 @@
         </w:rPr>
         <w:t xml:space="preserve"> bullseye</w:t>
       </w:r>
-      <w:bookmarkStart w:id="0" w:name="_GoBack"/>
-      <w:bookmarkEnd w:id="0"/>
     </w:p>
     <w:p>
       <w:pPr>
@@ -3941,6 +3939,56 @@
       <w:pPr>
         <w:pStyle w:val="Listenabsatz"/>
         <w:rPr>
+          <w:color w:val="C00000"/>
+          <w:lang w:val="en-US"/>
+        </w:rPr>
+      </w:pPr>
+      <w:r>
+        <w:rPr>
+          <w:color w:val="C00000"/>
+          <w:lang w:val="en-US"/>
+        </w:rPr>
+        <w:t>add “</w:t>
+      </w:r>
+      <w:proofErr w:type="spellStart"/>
+      <w:r>
+        <w:rPr>
+          <w:color w:val="C00000"/>
+          <w:lang w:val="en-US"/>
+        </w:rPr>
+        <w:t>mod_authn_file</w:t>
+      </w:r>
+      <w:proofErr w:type="spellEnd"/>
+      <w:r>
+        <w:rPr>
+          <w:color w:val="C00000"/>
+          <w:lang w:val="en-US"/>
+        </w:rPr>
+        <w:t xml:space="preserve">” to </w:t>
+      </w:r>
+      <w:proofErr w:type="spellStart"/>
+      <w:r>
+        <w:rPr>
+          <w:color w:val="C00000"/>
+          <w:lang w:val="en-US"/>
+        </w:rPr>
+        <w:t>server.modules</w:t>
+      </w:r>
+      <w:proofErr w:type="spellEnd"/>
+      <w:r>
+        <w:rPr>
+          <w:color w:val="C00000"/>
+          <w:lang w:val="en-US"/>
+        </w:rPr>
+        <w:t xml:space="preserve"> list</w:t>
+      </w:r>
+      <w:bookmarkStart w:id="0" w:name="_GoBack"/>
+      <w:bookmarkEnd w:id="0"/>
+    </w:p>
+    <w:p>
+      <w:pPr>
+        <w:pStyle w:val="Listenabsatz"/>
+        <w:rPr>
           <w:lang w:val="en-US"/>
         </w:rPr>
       </w:pPr>
@@ -4827,6 +4875,7 @@
         <w:rPr>
           <w:lang w:val="en-US"/>
         </w:rPr>
+        <w:lastRenderedPageBreak/>
         <w:t>and</w:t>
       </w:r>
       <w:proofErr w:type="gramEnd"/>
@@ -6508,7 +6557,6 @@
         <w:rPr>
           <w:lang w:val="en-US"/>
         </w:rPr>
-        <w:lastRenderedPageBreak/>
         <w:t>Now continue to install additional modules:</w:t>
       </w:r>
     </w:p>
@@ -7441,6 +7489,7 @@
           <w:color w:val="C0504D" w:themeColor="accent2"/>
           <w:lang w:val="en-US"/>
         </w:rPr>
+        <w:lastRenderedPageBreak/>
         <w:t>sudo</w:t>
       </w:r>
       <w:proofErr w:type="spellEnd"/>
@@ -9017,6 +9066,7 @@
           <w:color w:val="000000" w:themeColor="text1"/>
           <w:lang w:val="en-US"/>
         </w:rPr>
+        <w:lastRenderedPageBreak/>
         <w:t>Install zip and unzip</w:t>
       </w:r>
       <w:r>
@@ -9042,7 +9092,6 @@
           <w:color w:val="C00000"/>
           <w:lang w:val="en-US"/>
         </w:rPr>
-        <w:lastRenderedPageBreak/>
         <w:t>sudo</w:t>
       </w:r>
       <w:proofErr w:type="spellEnd"/>
@@ -10041,7 +10090,6 @@
         <w:rPr>
           <w:lang w:val="en-US"/>
         </w:rPr>
-        <w:lastRenderedPageBreak/>
         <w:br/>
       </w:r>
       <w:r>

</xml_diff>

<commit_message>
logfile modified timestamp conversion fixed. Instruction for setup Rpi updated, RPi5 support removed.
</commit_message>
<xml_diff>
--- a/anleitungen/pi-ager-basic-install_rev3.docx
+++ b/anleitungen/pi-ager-basic-install_rev3.docx
@@ -60,8 +60,10 @@
         <w:rPr>
           <w:lang w:val="en-US"/>
         </w:rPr>
-        <w:t>/PI 5/</w:t>
-      </w:r>
+        <w:t>/</w:t>
+      </w:r>
+      <w:bookmarkStart w:id="0" w:name="_GoBack"/>
+      <w:bookmarkEnd w:id="0"/>
       <w:r>
         <w:rPr>
           <w:lang w:val="en-US"/>
@@ -1111,8 +1113,6 @@
         </w:rPr>
         <w:t xml:space="preserve">#  </w:t>
       </w:r>
-      <w:bookmarkStart w:id="0" w:name="_GoBack"/>
-      <w:bookmarkEnd w:id="0"/>
       <w:proofErr w:type="spellStart"/>
       <w:r>
         <w:rPr>
@@ -9222,15 +9222,6 @@
           <w:szCs w:val="24"/>
           <w:lang w:val="en-US" w:eastAsia="de-DE"/>
         </w:rPr>
-        <w:t xml:space="preserve"> and Pi5</w:t>
-      </w:r>
-      <w:r>
-        <w:rPr>
-          <w:rFonts w:ascii="Times New Roman" w:eastAsia="Times New Roman" w:hAnsi="Times New Roman" w:cs="Times New Roman"/>
-          <w:sz w:val="24"/>
-          <w:szCs w:val="24"/>
-          <w:lang w:val="en-US" w:eastAsia="de-DE"/>
-        </w:rPr>
         <w:t>:</w:t>
       </w:r>
     </w:p>
@@ -9419,10 +9410,10 @@
           <w:lang w:eastAsia="de-DE"/>
         </w:rPr>
         <w:drawing>
-          <wp:inline distT="0" distB="0" distL="0" distR="0">
-            <wp:extent cx="5760720" cy="5539740"/>
-            <wp:effectExtent l="0" t="0" r="0" b="3810"/>
-            <wp:docPr id="3" name="Grafik 3"/>
+          <wp:inline distT="0" distB="0" distL="0" distR="0" wp14:anchorId="642747BF" wp14:editId="295E9CC1">
+            <wp:extent cx="5760720" cy="5464175"/>
+            <wp:effectExtent l="0" t="0" r="0" b="3175"/>
+            <wp:docPr id="1" name="Grafik 1"/>
             <wp:cNvGraphicFramePr>
               <a:graphicFrameLocks xmlns:a="http://schemas.openxmlformats.org/drawingml/2006/main" noChangeAspect="1"/>
             </wp:cNvGraphicFramePr>
@@ -9430,17 +9421,11 @@
               <a:graphicData uri="http://schemas.openxmlformats.org/drawingml/2006/picture">
                 <pic:pic xmlns:pic="http://schemas.openxmlformats.org/drawingml/2006/picture">
                   <pic:nvPicPr>
-                    <pic:cNvPr id="3" name="pi_version_adafruit_patch.jpg"/>
+                    <pic:cNvPr id="1" name=""/>
                     <pic:cNvPicPr/>
                   </pic:nvPicPr>
                   <pic:blipFill>
-                    <a:blip r:embed="rId8">
-                      <a:extLst>
-                        <a:ext uri="{28A0092B-C50C-407E-A947-70E740481C1C}">
-                          <a14:useLocalDpi xmlns:a14="http://schemas.microsoft.com/office/drawing/2010/main" val="0"/>
-                        </a:ext>
-                      </a:extLst>
-                    </a:blip>
+                    <a:blip r:embed="rId8"/>
                     <a:stretch>
                       <a:fillRect/>
                     </a:stretch>
@@ -9448,7 +9433,7 @@
                   <pic:spPr>
                     <a:xfrm>
                       <a:off x="0" y="0"/>
-                      <a:ext cx="5760720" cy="5539740"/>
+                      <a:ext cx="5760720" cy="5464175"/>
                     </a:xfrm>
                     <a:prstGeom prst="rect">
                       <a:avLst/>

</xml_diff>

<commit_message>
Enhanced method to setup WLAN after deploying. Temperature/humidity sensors: add humidity offset for each sensor type by new table 'humidity_offset' in DB.
</commit_message>
<xml_diff>
--- a/anleitungen/pi-ager-basic-install_rev3.docx
+++ b/anleitungen/pi-ager-basic-install_rev3.docx
@@ -8079,8 +8079,6 @@
           <w:lang w:val="en-US"/>
         </w:rPr>
       </w:pPr>
-      <w:bookmarkStart w:id="0" w:name="_GoBack"/>
-      <w:bookmarkEnd w:id="0"/>
     </w:p>
     <w:p>
       <w:pPr>
@@ -8181,45 +8179,36 @@
           <w:lang w:val="en-US"/>
         </w:rPr>
       </w:pPr>
-      <w:proofErr w:type="spellStart"/>
-      <w:r>
-        <w:rPr>
-          <w:lang w:val="en-US"/>
-        </w:rPr>
-        <w:t>nstall</w:t>
-      </w:r>
-      <w:proofErr w:type="spellEnd"/>
-      <w:r>
-        <w:rPr>
-          <w:lang w:val="en-US"/>
-        </w:rPr>
-        <w:t xml:space="preserve"> </w:t>
-      </w:r>
-      <w:proofErr w:type="spellStart"/>
-      <w:r>
-        <w:rPr>
-          <w:lang w:val="en-US"/>
-        </w:rPr>
-        <w:t>wiringpi</w:t>
-      </w:r>
-      <w:proofErr w:type="spellEnd"/>
-      <w:r>
-        <w:rPr>
-          <w:lang w:val="en-US"/>
-        </w:rPr>
-        <w:t>:</w:t>
-      </w:r>
-    </w:p>
-    <w:p>
-      <w:pPr>
-        <w:pStyle w:val="Listenabsatz"/>
-        <w:rPr>
-          <w:color w:val="C00000"/>
-          <w:lang w:val="en-US"/>
-        </w:rPr>
-      </w:pPr>
-      <w:proofErr w:type="spellStart"/>
-      <w:proofErr w:type="gramStart"/>
+      <w:r>
+        <w:rPr>
+          <w:lang w:val="en-US"/>
+        </w:rPr>
+        <w:t>I</w:t>
+      </w:r>
+      <w:r>
+        <w:rPr>
+          <w:lang w:val="en-US"/>
+        </w:rPr>
+        <w:t xml:space="preserve">nstall </w:t>
+      </w:r>
+      <w:proofErr w:type="spellStart"/>
+      <w:r>
+        <w:rPr>
+          <w:lang w:val="en-US"/>
+        </w:rPr>
+        <w:t>uuidgen</w:t>
+      </w:r>
+      <w:proofErr w:type="spellEnd"/>
+    </w:p>
+    <w:p>
+      <w:pPr>
+        <w:pStyle w:val="Listenabsatz"/>
+        <w:rPr>
+          <w:color w:val="C00000"/>
+          <w:lang w:val="en-US"/>
+        </w:rPr>
+      </w:pPr>
+      <w:proofErr w:type="spellStart"/>
       <w:r>
         <w:rPr>
           <w:color w:val="C00000"/>
@@ -8228,7 +8217,6 @@
         <w:t>sudo</w:t>
       </w:r>
       <w:proofErr w:type="spellEnd"/>
-      <w:proofErr w:type="gramEnd"/>
       <w:r>
         <w:rPr>
           <w:color w:val="C00000"/>
@@ -8249,8 +8237,17 @@
           <w:color w:val="C00000"/>
           <w:lang w:val="en-US"/>
         </w:rPr>
-        <w:t>wiringpi</w:t>
-      </w:r>
+        <w:t>uuid-runtime</w:t>
+      </w:r>
+      <w:r>
+        <w:rPr>
+          <w:color w:val="C00000"/>
+          <w:lang w:val="en-US"/>
+        </w:rPr>
+        <w:t>i</w:t>
+      </w:r>
+      <w:bookmarkStart w:id="0" w:name="_GoBack"/>
+      <w:bookmarkEnd w:id="0"/>
       <w:proofErr w:type="spellEnd"/>
     </w:p>
     <w:p>

</xml_diff>

<commit_message>
Update instructions for Pi-Ager setup from scratch. Image generation instructions added.
</commit_message>
<xml_diff>
--- a/anleitungen/pi-ager-basic-install_rev3.docx
+++ b/anleitungen/pi-ager-basic-install_rev3.docx
@@ -10,75 +10,97 @@
           <w:lang w:val="en-US"/>
         </w:rPr>
       </w:pPr>
-      <w:proofErr w:type="spellStart"/>
+      <w:r>
+        <w:rPr>
+          <w:lang w:val="en-US"/>
+        </w:rPr>
+        <w:t>Pi-A</w:t>
+      </w:r>
+      <w:r>
+        <w:rPr>
+          <w:lang w:val="en-US"/>
+        </w:rPr>
+        <w:t xml:space="preserve">ger install </w:t>
+      </w:r>
+      <w:r>
+        <w:rPr>
+          <w:lang w:val="en-US"/>
+        </w:rPr>
+        <w:t>o</w:t>
+      </w:r>
+      <w:r>
+        <w:rPr>
+          <w:lang w:val="en-US"/>
+        </w:rPr>
+        <w:t xml:space="preserve">n </w:t>
+      </w:r>
+      <w:r>
+        <w:rPr>
+          <w:lang w:val="en-US"/>
+        </w:rPr>
+        <w:t>Raspberry</w:t>
+      </w:r>
+      <w:r>
+        <w:rPr>
+          <w:lang w:val="en-US"/>
+        </w:rPr>
+        <w:t xml:space="preserve"> </w:t>
+      </w:r>
+      <w:r>
+        <w:rPr>
+          <w:lang w:val="en-US"/>
+        </w:rPr>
+        <w:t>Pi 3/</w:t>
+      </w:r>
+      <w:r>
+        <w:rPr>
+          <w:lang w:val="en-US"/>
+        </w:rPr>
+        <w:t xml:space="preserve">Pi </w:t>
+      </w:r>
+      <w:r>
+        <w:rPr>
+          <w:lang w:val="en-US"/>
+        </w:rPr>
+        <w:t>4</w:t>
+      </w:r>
+      <w:r>
+        <w:rPr>
+          <w:lang w:val="en-US"/>
+        </w:rPr>
+        <w:t>/</w:t>
+      </w:r>
+      <w:r>
+        <w:rPr>
+          <w:lang w:val="en-US"/>
+        </w:rPr>
+        <w:t>Pi zero</w:t>
+      </w:r>
+      <w:r>
+        <w:rPr>
+          <w:lang w:val="en-US"/>
+        </w:rPr>
+        <w:t xml:space="preserve"> (2</w:t>
+      </w:r>
       <w:proofErr w:type="gramStart"/>
       <w:r>
         <w:rPr>
           <w:lang w:val="en-US"/>
         </w:rPr>
-        <w:t>pi_ager</w:t>
-      </w:r>
-      <w:proofErr w:type="spellEnd"/>
+        <w:t>)</w:t>
+      </w:r>
+      <w:r>
+        <w:rPr>
+          <w:lang w:val="en-US"/>
+        </w:rPr>
+        <w:t>w</w:t>
+      </w:r>
       <w:proofErr w:type="gramEnd"/>
       <w:r>
         <w:rPr>
           <w:lang w:val="en-US"/>
         </w:rPr>
-        <w:t xml:space="preserve"> install </w:t>
-      </w:r>
-      <w:r>
-        <w:rPr>
-          <w:lang w:val="en-US"/>
-        </w:rPr>
-        <w:t>o</w:t>
-      </w:r>
-      <w:r>
-        <w:rPr>
-          <w:lang w:val="en-US"/>
-        </w:rPr>
-        <w:t xml:space="preserve">n Raspberry </w:t>
-      </w:r>
-      <w:r>
-        <w:rPr>
-          <w:lang w:val="en-US"/>
-        </w:rPr>
-        <w:t>Pi 3/</w:t>
-      </w:r>
-      <w:r>
-        <w:rPr>
-          <w:lang w:val="en-US"/>
-        </w:rPr>
-        <w:t xml:space="preserve">Pi </w:t>
-      </w:r>
-      <w:r>
-        <w:rPr>
-          <w:lang w:val="en-US"/>
-        </w:rPr>
-        <w:t>4</w:t>
-      </w:r>
-      <w:r>
-        <w:rPr>
-          <w:lang w:val="en-US"/>
-        </w:rPr>
-        <w:t>/</w:t>
-      </w:r>
-      <w:r>
-        <w:rPr>
-          <w:lang w:val="en-US"/>
-        </w:rPr>
-        <w:t>Pi zero</w:t>
-      </w:r>
-      <w:r>
-        <w:rPr>
-          <w:lang w:val="en-US"/>
-        </w:rPr>
-        <w:t xml:space="preserve"> (2)</w:t>
-      </w:r>
-      <w:r>
-        <w:rPr>
-          <w:lang w:val="en-US"/>
-        </w:rPr>
-        <w:t xml:space="preserve">w </w:t>
+        <w:t xml:space="preserve"> </w:t>
       </w:r>
       <w:r>
         <w:rPr>
@@ -1897,7 +1919,21 @@
           <w:color w:val="C0504D" w:themeColor="accent2"/>
           <w:lang w:val="en-US"/>
         </w:rPr>
-        <w:t xml:space="preserve"> clone –b </w:t>
+        <w:t xml:space="preserve"> clone</w:t>
+      </w:r>
+      <w:r>
+        <w:rPr>
+          <w:color w:val="C0504D" w:themeColor="accent2"/>
+          <w:lang w:val="en-US"/>
+        </w:rPr>
+        <w:t xml:space="preserve"> –depth=1</w:t>
+      </w:r>
+      <w:r>
+        <w:rPr>
+          <w:color w:val="C0504D" w:themeColor="accent2"/>
+          <w:lang w:val="en-US"/>
+        </w:rPr>
+        <w:t xml:space="preserve"> –b </w:t>
       </w:r>
       <w:r>
         <w:rPr>
@@ -8557,6 +8593,7 @@
         </w:rPr>
       </w:pPr>
       <w:proofErr w:type="spellStart"/>
+      <w:proofErr w:type="gramStart"/>
       <w:r>
         <w:rPr>
           <w:color w:val="C00000"/>
@@ -8565,6 +8602,7 @@
         <w:t>sudo</w:t>
       </w:r>
       <w:proofErr w:type="spellEnd"/>
+      <w:proofErr w:type="gramEnd"/>
       <w:r>
         <w:rPr>
           <w:color w:val="C00000"/>
@@ -8585,16 +8623,16 @@
           <w:color w:val="C00000"/>
           <w:lang w:val="en-US"/>
         </w:rPr>
-        <w:t>uuid-runtime</w:t>
-      </w:r>
-      <w:r>
-        <w:rPr>
-          <w:color w:val="C00000"/>
-          <w:lang w:val="en-US"/>
-        </w:rPr>
-        <w:t>i</w:t>
-      </w:r>
-      <w:proofErr w:type="spellEnd"/>
+        <w:t>uuid</w:t>
+      </w:r>
+      <w:proofErr w:type="spellEnd"/>
+      <w:r>
+        <w:rPr>
+          <w:color w:val="C00000"/>
+          <w:lang w:val="en-US"/>
+        </w:rPr>
+        <w:t>-runtime</w:t>
+      </w:r>
     </w:p>
     <w:p>
       <w:pPr>
@@ -9017,6 +9055,26 @@
         <w:t>PiShrink</w:t>
       </w:r>
       <w:proofErr w:type="spellEnd"/>
+      <w:r>
+        <w:rPr>
+          <w:lang w:val="en-US"/>
+        </w:rPr>
+        <w:t xml:space="preserve">  ( </w:t>
+      </w:r>
+      <w:proofErr w:type="spellStart"/>
+      <w:r>
+        <w:rPr>
+          <w:lang w:val="en-US"/>
+        </w:rPr>
+        <w:t>not longer</w:t>
+      </w:r>
+      <w:proofErr w:type="spellEnd"/>
+      <w:r>
+        <w:rPr>
+          <w:lang w:val="en-US"/>
+        </w:rPr>
+        <w:t xml:space="preserve"> needed )</w:t>
+      </w:r>
     </w:p>
     <w:p>
       <w:pPr>
@@ -10305,18 +10363,14 @@
       </w:pPr>
       <w:r>
         <w:rPr>
-          <w:rFonts w:ascii="Times New Roman" w:eastAsia="Times New Roman" w:hAnsi="Times New Roman" w:cs="Times New Roman"/>
           <w:noProof/>
-          <w:color w:val="C00000"/>
-          <w:sz w:val="24"/>
-          <w:szCs w:val="24"/>
           <w:lang w:eastAsia="de-DE"/>
         </w:rPr>
         <w:drawing>
-          <wp:inline distT="0" distB="0" distL="0" distR="0">
-            <wp:extent cx="5638800" cy="5029200"/>
-            <wp:effectExtent l="0" t="0" r="0" b="0"/>
-            <wp:docPr id="6" name="Grafik 6"/>
+          <wp:inline distT="0" distB="0" distL="0" distR="0" wp14:anchorId="653D37AC" wp14:editId="19C430E8">
+            <wp:extent cx="5760720" cy="6143625"/>
+            <wp:effectExtent l="0" t="0" r="0" b="9525"/>
+            <wp:docPr id="5" name="Grafik 5"/>
             <wp:cNvGraphicFramePr>
               <a:graphicFrameLocks xmlns:a="http://schemas.openxmlformats.org/drawingml/2006/main" noChangeAspect="1"/>
             </wp:cNvGraphicFramePr>
@@ -10324,17 +10378,11 @@
               <a:graphicData uri="http://schemas.openxmlformats.org/drawingml/2006/picture">
                 <pic:pic xmlns:pic="http://schemas.openxmlformats.org/drawingml/2006/picture">
                   <pic:nvPicPr>
-                    <pic:cNvPr id="6" name="rc_local.jpg"/>
+                    <pic:cNvPr id="1" name=""/>
                     <pic:cNvPicPr/>
                   </pic:nvPicPr>
                   <pic:blipFill>
-                    <a:blip r:embed="rId10">
-                      <a:extLst>
-                        <a:ext uri="{28A0092B-C50C-407E-A947-70E740481C1C}">
-                          <a14:useLocalDpi xmlns:a14="http://schemas.microsoft.com/office/drawing/2010/main" val="0"/>
-                        </a:ext>
-                      </a:extLst>
-                    </a:blip>
+                    <a:blip r:embed="rId10"/>
                     <a:stretch>
                       <a:fillRect/>
                     </a:stretch>
@@ -10342,7 +10390,7 @@
                   <pic:spPr>
                     <a:xfrm>
                       <a:off x="0" y="0"/>
-                      <a:ext cx="5638800" cy="5029200"/>
+                      <a:ext cx="5760720" cy="6143625"/>
                     </a:xfrm>
                     <a:prstGeom prst="rect">
                       <a:avLst/>
@@ -11637,518 +11685,9 @@
       <w:pPr>
         <w:pStyle w:val="Listenabsatz"/>
         <w:rPr>
-          <w:color w:val="FF0000"/>
-          <w:lang w:val="en-US"/>
-        </w:rPr>
-      </w:pPr>
-      <w:proofErr w:type="spellStart"/>
-      <w:proofErr w:type="gramStart"/>
-      <w:r>
-        <w:rPr>
-          <w:color w:val="FF0000"/>
-          <w:lang w:val="en-US"/>
-        </w:rPr>
-        <w:t>sudo</w:t>
-      </w:r>
-      <w:proofErr w:type="spellEnd"/>
-      <w:proofErr w:type="gramEnd"/>
-      <w:r>
-        <w:rPr>
-          <w:color w:val="FF0000"/>
-          <w:lang w:val="en-US"/>
-        </w:rPr>
-        <w:t xml:space="preserve"> </w:t>
-      </w:r>
-      <w:proofErr w:type="spellStart"/>
-      <w:r>
-        <w:rPr>
-          <w:color w:val="FF0000"/>
-          <w:lang w:val="en-US"/>
-        </w:rPr>
-        <w:t>nano</w:t>
-      </w:r>
-      <w:proofErr w:type="spellEnd"/>
-      <w:r>
-        <w:rPr>
-          <w:color w:val="FF0000"/>
-          <w:lang w:val="en-US"/>
-        </w:rPr>
-        <w:t xml:space="preserve"> /</w:t>
-      </w:r>
-      <w:proofErr w:type="spellStart"/>
-      <w:r>
-        <w:rPr>
-          <w:color w:val="FF0000"/>
-          <w:lang w:val="en-US"/>
-        </w:rPr>
-        <w:t>etc</w:t>
-      </w:r>
-      <w:proofErr w:type="spellEnd"/>
-      <w:r>
-        <w:rPr>
-          <w:color w:val="FF0000"/>
-          <w:lang w:val="en-US"/>
-        </w:rPr>
-        <w:t>/</w:t>
-      </w:r>
-      <w:proofErr w:type="spellStart"/>
-      <w:r>
-        <w:rPr>
-          <w:color w:val="FF0000"/>
-          <w:lang w:val="en-US"/>
-        </w:rPr>
-        <w:t>rc.local</w:t>
-      </w:r>
-      <w:proofErr w:type="spellEnd"/>
-    </w:p>
-    <w:p>
-      <w:pPr>
-        <w:pStyle w:val="Listenabsatz"/>
-        <w:rPr>
-          <w:lang w:val="en-US"/>
-        </w:rPr>
-      </w:pPr>
-      <w:r>
-        <w:rPr>
-          <w:lang w:val="en-US"/>
-        </w:rPr>
-        <w:t>Befor</w:t>
-      </w:r>
-      <w:r>
-        <w:rPr>
-          <w:lang w:val="en-US"/>
-        </w:rPr>
-        <w:t>e</w:t>
-      </w:r>
-      <w:r>
-        <w:rPr>
-          <w:lang w:val="en-US"/>
-        </w:rPr>
-        <w:t xml:space="preserve"> exit at the end of file insert </w:t>
-      </w:r>
-      <w:r>
-        <w:rPr>
-          <w:lang w:val="en-US"/>
-        </w:rPr>
-        <w:t xml:space="preserve">the following </w:t>
-      </w:r>
-      <w:proofErr w:type="gramStart"/>
-      <w:r>
-        <w:rPr>
-          <w:lang w:val="en-US"/>
-        </w:rPr>
-        <w:t>lines :</w:t>
-      </w:r>
-      <w:proofErr w:type="gramEnd"/>
-    </w:p>
-    <w:p>
-      <w:pPr>
-        <w:pStyle w:val="Listenabsatz"/>
-        <w:rPr>
-          <w:lang w:val="en-US"/>
-        </w:rPr>
-      </w:pPr>
-    </w:p>
-    <w:p>
-      <w:pPr>
-        <w:pStyle w:val="Listenabsatz"/>
-        <w:rPr>
-          <w:lang w:val="en-US"/>
-        </w:rPr>
-      </w:pPr>
-      <w:r>
-        <w:rPr>
-          <w:lang w:val="en-US"/>
-        </w:rPr>
-        <w:t># start pi-ager</w:t>
-      </w:r>
-    </w:p>
-    <w:p>
-      <w:pPr>
-        <w:pStyle w:val="Listenabsatz"/>
-        <w:rPr>
-          <w:lang w:val="en-US"/>
-        </w:rPr>
-      </w:pPr>
-      <w:proofErr w:type="spellStart"/>
-      <w:proofErr w:type="gramStart"/>
-      <w:r>
-        <w:rPr>
-          <w:lang w:val="en-US"/>
-        </w:rPr>
-        <w:t>systemctl</w:t>
-      </w:r>
-      <w:proofErr w:type="spellEnd"/>
-      <w:proofErr w:type="gramEnd"/>
-      <w:r>
-        <w:rPr>
-          <w:lang w:val="en-US"/>
-        </w:rPr>
-        <w:t xml:space="preserve"> start pi-</w:t>
-      </w:r>
-      <w:proofErr w:type="spellStart"/>
-      <w:r>
-        <w:rPr>
-          <w:lang w:val="en-US"/>
-        </w:rPr>
-        <w:t>ager_main.service</w:t>
-      </w:r>
-      <w:proofErr w:type="spellEnd"/>
-    </w:p>
-    <w:p>
-      <w:pPr>
-        <w:pStyle w:val="Listenabsatz"/>
-        <w:rPr>
-          <w:lang w:val="en-US"/>
-        </w:rPr>
-      </w:pPr>
-    </w:p>
-    <w:p>
-      <w:pPr>
-        <w:pStyle w:val="Listenabsatz"/>
-        <w:rPr>
-          <w:lang w:val="en-US"/>
-        </w:rPr>
-      </w:pPr>
-      <w:r>
-        <w:rPr>
-          <w:lang w:val="en-US"/>
-        </w:rPr>
-        <w:t># disable power management for wlan0 to increase WLAN reliability</w:t>
-      </w:r>
-    </w:p>
-    <w:p>
-      <w:pPr>
-        <w:pStyle w:val="Listenabsatz"/>
-        <w:rPr>
-          <w:lang w:val="en-US"/>
-        </w:rPr>
-      </w:pPr>
-      <w:proofErr w:type="spellStart"/>
-      <w:proofErr w:type="gramStart"/>
-      <w:r>
-        <w:rPr>
-          <w:lang w:val="en-US"/>
-        </w:rPr>
-        <w:t>rfkill</w:t>
-      </w:r>
-      <w:proofErr w:type="spellEnd"/>
-      <w:proofErr w:type="gramEnd"/>
-      <w:r>
-        <w:rPr>
-          <w:lang w:val="en-US"/>
-        </w:rPr>
-        <w:t xml:space="preserve"> unblock </w:t>
-      </w:r>
-      <w:proofErr w:type="spellStart"/>
-      <w:r>
-        <w:rPr>
-          <w:lang w:val="en-US"/>
-        </w:rPr>
-        <w:t>wifi</w:t>
-      </w:r>
-      <w:proofErr w:type="spellEnd"/>
-    </w:p>
-    <w:p>
-      <w:pPr>
-        <w:pStyle w:val="Listenabsatz"/>
-        <w:rPr>
-          <w:lang w:val="en-US"/>
-        </w:rPr>
-      </w:pPr>
-      <w:proofErr w:type="gramStart"/>
-      <w:r>
-        <w:rPr>
-          <w:lang w:val="en-US"/>
-        </w:rPr>
-        <w:t>sleep</w:t>
-      </w:r>
-      <w:proofErr w:type="gramEnd"/>
-      <w:r>
-        <w:rPr>
-          <w:lang w:val="en-US"/>
-        </w:rPr>
-        <w:t xml:space="preserve"> 1</w:t>
-      </w:r>
-    </w:p>
-    <w:p>
-      <w:pPr>
-        <w:pStyle w:val="Listenabsatz"/>
-        <w:rPr>
-          <w:lang w:val="en-US"/>
-        </w:rPr>
-      </w:pPr>
-      <w:r>
-        <w:rPr>
-          <w:lang w:val="en-US"/>
-        </w:rPr>
-        <w:t xml:space="preserve"># </w:t>
-      </w:r>
-      <w:proofErr w:type="spellStart"/>
-      <w:proofErr w:type="gramStart"/>
-      <w:r>
-        <w:rPr>
-          <w:lang w:val="en-US"/>
-        </w:rPr>
-        <w:t>iwconfig</w:t>
-      </w:r>
-      <w:proofErr w:type="spellEnd"/>
-      <w:proofErr w:type="gramEnd"/>
-      <w:r>
-        <w:rPr>
-          <w:lang w:val="en-US"/>
-        </w:rPr>
-        <w:t xml:space="preserve"> wlan0 power off</w:t>
-      </w:r>
-    </w:p>
-    <w:p>
-      <w:pPr>
-        <w:pStyle w:val="Listenabsatz"/>
-        <w:rPr>
-          <w:lang w:val="en-US"/>
-        </w:rPr>
-      </w:pPr>
-      <w:proofErr w:type="spellStart"/>
-      <w:proofErr w:type="gramStart"/>
-      <w:r>
-        <w:rPr>
-          <w:lang w:val="en-US"/>
-        </w:rPr>
-        <w:t>iw</w:t>
-      </w:r>
-      <w:proofErr w:type="spellEnd"/>
-      <w:proofErr w:type="gramEnd"/>
-      <w:r>
-        <w:rPr>
-          <w:lang w:val="en-US"/>
-        </w:rPr>
-        <w:t xml:space="preserve"> wlan0 set </w:t>
-      </w:r>
-      <w:proofErr w:type="spellStart"/>
-      <w:r>
-        <w:rPr>
-          <w:lang w:val="en-US"/>
-        </w:rPr>
-        <w:t>power_save</w:t>
-      </w:r>
-      <w:proofErr w:type="spellEnd"/>
-      <w:r>
-        <w:rPr>
-          <w:lang w:val="en-US"/>
-        </w:rPr>
-        <w:t xml:space="preserve"> off</w:t>
-      </w:r>
-    </w:p>
-    <w:p>
-      <w:pPr>
-        <w:pStyle w:val="Listenabsatz"/>
-        <w:rPr>
-          <w:lang w:val="en-US"/>
-        </w:rPr>
-      </w:pPr>
-    </w:p>
-    <w:p>
-      <w:pPr>
-        <w:pStyle w:val="Listenabsatz"/>
-        <w:rPr>
-          <w:lang w:val="en-US"/>
-        </w:rPr>
-      </w:pPr>
-      <w:r>
-        <w:rPr>
-          <w:lang w:val="en-US"/>
-        </w:rPr>
-        <w:t># enable AP-STA mode</w:t>
-      </w:r>
-    </w:p>
-    <w:p>
-      <w:pPr>
-        <w:pStyle w:val="Listenabsatz"/>
-        <w:rPr>
-          <w:lang w:val="en-US"/>
-        </w:rPr>
-      </w:pPr>
-      <w:proofErr w:type="spellStart"/>
-      <w:proofErr w:type="gramStart"/>
-      <w:r>
-        <w:rPr>
-          <w:lang w:val="en-US"/>
-        </w:rPr>
-        <w:t>iw</w:t>
-      </w:r>
-      <w:proofErr w:type="spellEnd"/>
-      <w:proofErr w:type="gramEnd"/>
-      <w:r>
-        <w:rPr>
-          <w:lang w:val="en-US"/>
-        </w:rPr>
-        <w:t xml:space="preserve"> dev wlan0 interface add wlan1 type __</w:t>
-      </w:r>
-      <w:proofErr w:type="spellStart"/>
-      <w:r>
-        <w:rPr>
-          <w:lang w:val="en-US"/>
-        </w:rPr>
-        <w:t>ap</w:t>
-      </w:r>
-      <w:proofErr w:type="spellEnd"/>
-    </w:p>
-    <w:p>
-      <w:pPr>
-        <w:pStyle w:val="Listenabsatz"/>
-        <w:rPr>
-          <w:lang w:val="en-US"/>
-        </w:rPr>
-      </w:pPr>
-      <w:proofErr w:type="gramStart"/>
-      <w:r>
-        <w:rPr>
-          <w:lang w:val="en-US"/>
-        </w:rPr>
-        <w:t>sleep</w:t>
-      </w:r>
-      <w:proofErr w:type="gramEnd"/>
-      <w:r>
-        <w:rPr>
-          <w:lang w:val="en-US"/>
-        </w:rPr>
-        <w:t xml:space="preserve"> 1</w:t>
-      </w:r>
-    </w:p>
-    <w:p>
-      <w:pPr>
-        <w:pStyle w:val="Listenabsatz"/>
-        <w:rPr>
-          <w:lang w:val="en-US"/>
-        </w:rPr>
-      </w:pPr>
-    </w:p>
-    <w:p>
-      <w:pPr>
-        <w:pStyle w:val="Listenabsatz"/>
-        <w:rPr>
-          <w:lang w:val="en-US"/>
-        </w:rPr>
-      </w:pPr>
-      <w:proofErr w:type="spellStart"/>
-      <w:proofErr w:type="gramStart"/>
-      <w:r>
-        <w:rPr>
-          <w:lang w:val="en-US"/>
-        </w:rPr>
-        <w:t>iw</w:t>
-      </w:r>
-      <w:proofErr w:type="spellEnd"/>
-      <w:proofErr w:type="gramEnd"/>
-      <w:r>
-        <w:rPr>
-          <w:lang w:val="en-US"/>
-        </w:rPr>
-        <w:t xml:space="preserve"> wlan1 set </w:t>
-      </w:r>
-      <w:proofErr w:type="spellStart"/>
-      <w:r>
-        <w:rPr>
-          <w:lang w:val="en-US"/>
-        </w:rPr>
-        <w:t>power_save</w:t>
-      </w:r>
-      <w:proofErr w:type="spellEnd"/>
-      <w:r>
-        <w:rPr>
-          <w:lang w:val="en-US"/>
-        </w:rPr>
-        <w:t xml:space="preserve"> off</w:t>
-      </w:r>
-    </w:p>
-    <w:p>
-      <w:pPr>
-        <w:pStyle w:val="Listenabsatz"/>
-        <w:rPr>
-          <w:lang w:val="en-US"/>
-        </w:rPr>
-      </w:pPr>
-    </w:p>
-    <w:p>
-      <w:pPr>
-        <w:pStyle w:val="Listenabsatz"/>
-        <w:rPr>
-          <w:lang w:val="en-US"/>
-        </w:rPr>
-      </w:pPr>
-      <w:r>
-        <w:rPr>
-          <w:lang w:val="en-US"/>
-        </w:rPr>
-        <w:t># enable captive portal</w:t>
-      </w:r>
-    </w:p>
-    <w:p>
-      <w:pPr>
-        <w:pStyle w:val="Listenabsatz"/>
-        <w:rPr>
-          <w:lang w:val="en-US"/>
-        </w:rPr>
-      </w:pPr>
-      <w:proofErr w:type="spellStart"/>
-      <w:proofErr w:type="gramStart"/>
-      <w:r>
-        <w:rPr>
-          <w:lang w:val="en-US"/>
-        </w:rPr>
-        <w:lastRenderedPageBreak/>
-        <w:t>nodogsplash</w:t>
-      </w:r>
-      <w:proofErr w:type="spellEnd"/>
-      <w:proofErr w:type="gramEnd"/>
-    </w:p>
-    <w:p>
-      <w:pPr>
-        <w:pStyle w:val="Listenabsatz"/>
-        <w:rPr>
-          <w:lang w:val="en-US"/>
-        </w:rPr>
-      </w:pPr>
-    </w:p>
-    <w:p>
-      <w:pPr>
-        <w:pStyle w:val="Listenabsatz"/>
-        <w:rPr>
-          <w:lang w:val="en-US"/>
-        </w:rPr>
-      </w:pPr>
-      <w:proofErr w:type="gramStart"/>
-      <w:r>
-        <w:rPr>
-          <w:lang w:val="en-US"/>
-        </w:rPr>
-        <w:t>exit</w:t>
-      </w:r>
-      <w:proofErr w:type="gramEnd"/>
-      <w:r>
-        <w:rPr>
-          <w:lang w:val="en-US"/>
-        </w:rPr>
-        <w:t xml:space="preserve"> 0</w:t>
-      </w:r>
-    </w:p>
-    <w:p>
-      <w:pPr>
-        <w:pStyle w:val="Listenabsatz"/>
-        <w:rPr>
-          <w:lang w:val="en-US"/>
-        </w:rPr>
-      </w:pPr>
-    </w:p>
-    <w:p>
-      <w:pPr>
-        <w:pStyle w:val="Listenabsatz"/>
-        <w:rPr>
-          <w:lang w:val="en-US"/>
-        </w:rPr>
-      </w:pPr>
-      <w:bookmarkStart w:id="0" w:name="_GoBack"/>
-      <w:bookmarkEnd w:id="0"/>
+          <w:lang w:val="en-US"/>
+        </w:rPr>
+      </w:pPr>
     </w:p>
     <w:p>
       <w:pPr>
@@ -12649,6 +12188,7 @@
         <w:rPr>
           <w:lang w:val="en-US"/>
         </w:rPr>
+        <w:lastRenderedPageBreak/>
         <w:t>from local re</w:t>
       </w:r>
       <w:r>
@@ -13939,7 +13479,7 @@
         <w:pStyle w:val="Listenabsatz"/>
         <w:numPr>
           <w:ilvl w:val="0"/>
-          <w:numId w:val="2"/>
+          <w:numId w:val="10"/>
         </w:numPr>
         <w:rPr>
           <w:lang w:val="en-US"/>
@@ -13949,52 +13489,14 @@
         <w:rPr>
           <w:lang w:val="en-US"/>
         </w:rPr>
-        <w:t xml:space="preserve">Enable </w:t>
-      </w:r>
-      <w:proofErr w:type="spellStart"/>
-      <w:r>
-        <w:rPr>
-          <w:lang w:val="en-US"/>
-        </w:rPr>
-        <w:t>setu</w:t>
-      </w:r>
-      <w:r>
-        <w:rPr>
-          <w:lang w:val="en-US"/>
-        </w:rPr>
-        <w:t>p_</w:t>
-      </w:r>
-      <w:r>
-        <w:rPr>
-          <w:lang w:val="en-US"/>
-        </w:rPr>
-        <w:t>pi-ager.service</w:t>
-      </w:r>
-      <w:proofErr w:type="spellEnd"/>
-      <w:r>
-        <w:rPr>
-          <w:lang w:val="en-US"/>
-        </w:rPr>
-        <w:t xml:space="preserve"> to initialize system with data from /boot/setup.txt </w:t>
-      </w:r>
-      <w:r>
-        <w:rPr>
-          <w:lang w:val="en-US"/>
-        </w:rPr>
-        <w:t>after</w:t>
-      </w:r>
-      <w:r>
-        <w:rPr>
-          <w:lang w:val="en-US"/>
-        </w:rPr>
-        <w:t xml:space="preserve"> next reboot:</w:t>
-      </w:r>
-    </w:p>
-    <w:p>
-      <w:pPr>
-        <w:pStyle w:val="Listenabsatz"/>
-        <w:rPr>
-          <w:color w:val="C0504D" w:themeColor="accent2"/>
+        <w:t>Restart system</w:t>
+      </w:r>
+    </w:p>
+    <w:p>
+      <w:pPr>
+        <w:pStyle w:val="Listenabsatz"/>
+        <w:rPr>
+          <w:color w:val="FF0000"/>
           <w:lang w:val="en-US"/>
         </w:rPr>
       </w:pPr>
@@ -14002,7 +13504,7 @@
       <w:proofErr w:type="gramStart"/>
       <w:r>
         <w:rPr>
-          <w:color w:val="C0504D" w:themeColor="accent2"/>
+          <w:color w:val="FF0000"/>
           <w:lang w:val="en-US"/>
         </w:rPr>
         <w:t>sudo</w:t>
@@ -14011,66 +13513,7 @@
       <w:proofErr w:type="gramEnd"/>
       <w:r>
         <w:rPr>
-          <w:color w:val="C0504D" w:themeColor="accent2"/>
-          <w:lang w:val="en-US"/>
-        </w:rPr>
-        <w:t xml:space="preserve"> </w:t>
-      </w:r>
-      <w:proofErr w:type="spellStart"/>
-      <w:r>
-        <w:rPr>
-          <w:color w:val="C0504D" w:themeColor="accent2"/>
-          <w:lang w:val="en-US"/>
-        </w:rPr>
-        <w:t>systemctl</w:t>
-      </w:r>
-      <w:proofErr w:type="spellEnd"/>
-      <w:r>
-        <w:rPr>
-          <w:color w:val="C0504D" w:themeColor="accent2"/>
-          <w:lang w:val="en-US"/>
-        </w:rPr>
-        <w:t xml:space="preserve"> enable </w:t>
-      </w:r>
-      <w:proofErr w:type="spellStart"/>
-      <w:r>
-        <w:rPr>
-          <w:color w:val="C0504D" w:themeColor="accent2"/>
-          <w:lang w:val="en-US"/>
-        </w:rPr>
-        <w:t>setup_pi</w:t>
-      </w:r>
-      <w:proofErr w:type="spellEnd"/>
-      <w:r>
-        <w:rPr>
-          <w:color w:val="C0504D" w:themeColor="accent2"/>
-          <w:lang w:val="en-US"/>
-        </w:rPr>
-        <w:t>-ager</w:t>
-      </w:r>
-    </w:p>
-    <w:p>
-      <w:pPr>
-        <w:pStyle w:val="Listenabsatz"/>
-        <w:rPr>
-          <w:color w:val="C0504D" w:themeColor="accent2"/>
-          <w:lang w:val="en-US"/>
-        </w:rPr>
-      </w:pPr>
-      <w:proofErr w:type="spellStart"/>
-      <w:proofErr w:type="gramStart"/>
-      <w:r>
-        <w:rPr>
-          <w:color w:val="C0504D" w:themeColor="accent2"/>
-          <w:lang w:val="en-US"/>
-        </w:rPr>
-        <w:t>sudo</w:t>
-      </w:r>
-      <w:proofErr w:type="spellEnd"/>
-      <w:proofErr w:type="gramEnd"/>
-      <w:r>
-        <w:rPr>
-          <w:color w:val="C0504D" w:themeColor="accent2"/>
+          <w:color w:val="FF0000"/>
           <w:lang w:val="en-US"/>
         </w:rPr>
         <w:t xml:space="preserve"> reboot</w:t>
@@ -14099,6 +13542,435 @@
           <w:lang w:val="en-US"/>
         </w:rPr>
       </w:pPr>
+    </w:p>
+    <w:p>
+      <w:pPr>
+        <w:pStyle w:val="berschrift1"/>
+        <w:jc w:val="center"/>
+        <w:rPr>
+          <w:lang w:val="en-US"/>
+        </w:rPr>
+      </w:pPr>
+      <w:r>
+        <w:rPr>
+          <w:lang w:val="en-US"/>
+        </w:rPr>
+        <w:t>How to generate and deploy</w:t>
+      </w:r>
+      <w:r>
+        <w:rPr>
+          <w:lang w:val="en-US"/>
+        </w:rPr>
+        <w:t xml:space="preserve"> Pi-Ager</w:t>
+      </w:r>
+      <w:r>
+        <w:rPr>
+          <w:lang w:val="en-US"/>
+        </w:rPr>
+        <w:t xml:space="preserve"> Image</w:t>
+      </w:r>
+      <w:r>
+        <w:rPr>
+          <w:lang w:val="en-US"/>
+        </w:rPr>
+        <w:t>s</w:t>
+      </w:r>
+    </w:p>
+    <w:p>
+      <w:pPr>
+        <w:rPr>
+          <w:lang w:val="en-US"/>
+        </w:rPr>
+      </w:pPr>
+    </w:p>
+    <w:p>
+      <w:pPr>
+        <w:rPr>
+          <w:lang w:val="en-US"/>
+        </w:rPr>
+      </w:pPr>
+      <w:r>
+        <w:rPr>
+          <w:lang w:val="en-US"/>
+        </w:rPr>
+        <w:t>There are some steps to do for generating and deploying a new image from a running Pi-Ager system:</w:t>
+      </w:r>
+    </w:p>
+    <w:p>
+      <w:pPr>
+        <w:pStyle w:val="Listenabsatz"/>
+        <w:numPr>
+          <w:ilvl w:val="0"/>
+          <w:numId w:val="11"/>
+        </w:numPr>
+        <w:rPr>
+          <w:lang w:val="en-US"/>
+        </w:rPr>
+      </w:pPr>
+      <w:r>
+        <w:rPr>
+          <w:lang w:val="en-US"/>
+        </w:rPr>
+        <w:t xml:space="preserve">Setup a NFS Server to store a new image. The best way is using a </w:t>
+      </w:r>
+      <w:proofErr w:type="spellStart"/>
+      <w:r>
+        <w:rPr>
+          <w:lang w:val="en-US"/>
+        </w:rPr>
+        <w:t>Raspi</w:t>
+      </w:r>
+      <w:proofErr w:type="spellEnd"/>
+      <w:r>
+        <w:rPr>
+          <w:lang w:val="en-US"/>
+        </w:rPr>
+        <w:t xml:space="preserve"> 4B or 5 equipped with an USB Memory st</w:t>
+      </w:r>
+      <w:r>
+        <w:rPr>
+          <w:lang w:val="en-US"/>
+        </w:rPr>
+        <w:t xml:space="preserve">ick with 128GB or more. Using </w:t>
+      </w:r>
+      <w:proofErr w:type="spellStart"/>
+      <w:r>
+        <w:rPr>
+          <w:lang w:val="en-US"/>
+        </w:rPr>
+        <w:t>RPi</w:t>
+      </w:r>
+      <w:proofErr w:type="spellEnd"/>
+      <w:r>
+        <w:rPr>
+          <w:lang w:val="en-US"/>
+        </w:rPr>
+        <w:t xml:space="preserve"> 5 it is now possible to add a NVME SSD so that there will be enough space for storing one or more images.</w:t>
+      </w:r>
+    </w:p>
+    <w:p>
+      <w:pPr>
+        <w:pStyle w:val="Listenabsatz"/>
+        <w:numPr>
+          <w:ilvl w:val="0"/>
+          <w:numId w:val="11"/>
+        </w:numPr>
+        <w:rPr>
+          <w:lang w:val="en-US"/>
+        </w:rPr>
+      </w:pPr>
+      <w:r>
+        <w:rPr>
+          <w:lang w:val="en-US"/>
+        </w:rPr>
+        <w:t xml:space="preserve">On the NFS Server System </w:t>
+      </w:r>
+      <w:r>
+        <w:rPr>
+          <w:lang w:val="en-US"/>
+        </w:rPr>
+        <w:t>Instal</w:t>
+      </w:r>
+      <w:r>
+        <w:rPr>
+          <w:lang w:val="en-US"/>
+        </w:rPr>
+        <w:t>l Pi Power Tools using the well-</w:t>
+      </w:r>
+      <w:bookmarkStart w:id="0" w:name="_GoBack"/>
+      <w:bookmarkEnd w:id="0"/>
+      <w:r>
+        <w:rPr>
+          <w:lang w:val="en-US"/>
+        </w:rPr>
+        <w:t>known Pi-Apps.</w:t>
+      </w:r>
+    </w:p>
+    <w:p>
+      <w:pPr>
+        <w:pStyle w:val="Listenabsatz"/>
+        <w:numPr>
+          <w:ilvl w:val="0"/>
+          <w:numId w:val="11"/>
+        </w:numPr>
+        <w:rPr>
+          <w:lang w:val="en-US"/>
+        </w:rPr>
+      </w:pPr>
+      <w:r>
+        <w:rPr>
+          <w:lang w:val="en-US"/>
+        </w:rPr>
+        <w:t>On the Pi-Ager setup and start an Image backup on the ADMIN page. For example :</w:t>
+      </w:r>
+    </w:p>
+    <w:p>
+      <w:pPr>
+        <w:pStyle w:val="Listenabsatz"/>
+        <w:rPr>
+          <w:lang w:val="en-US"/>
+        </w:rPr>
+      </w:pPr>
+      <w:r>
+        <w:rPr>
+          <w:noProof/>
+          <w:lang w:eastAsia="de-DE"/>
+        </w:rPr>
+        <w:lastRenderedPageBreak/>
+        <w:drawing>
+          <wp:inline distT="0" distB="0" distL="0" distR="0" wp14:anchorId="696476F2" wp14:editId="01F79AC4">
+            <wp:extent cx="5760720" cy="2218055"/>
+            <wp:effectExtent l="0" t="0" r="0" b="0"/>
+            <wp:docPr id="6" name="Grafik 6"/>
+            <wp:cNvGraphicFramePr>
+              <a:graphicFrameLocks xmlns:a="http://schemas.openxmlformats.org/drawingml/2006/main" noChangeAspect="1"/>
+            </wp:cNvGraphicFramePr>
+            <a:graphic xmlns:a="http://schemas.openxmlformats.org/drawingml/2006/main">
+              <a:graphicData uri="http://schemas.openxmlformats.org/drawingml/2006/picture">
+                <pic:pic xmlns:pic="http://schemas.openxmlformats.org/drawingml/2006/picture">
+                  <pic:nvPicPr>
+                    <pic:cNvPr id="1" name=""/>
+                    <pic:cNvPicPr/>
+                  </pic:nvPicPr>
+                  <pic:blipFill>
+                    <a:blip r:embed="rId14"/>
+                    <a:stretch>
+                      <a:fillRect/>
+                    </a:stretch>
+                  </pic:blipFill>
+                  <pic:spPr>
+                    <a:xfrm>
+                      <a:off x="0" y="0"/>
+                      <a:ext cx="5760720" cy="2218055"/>
+                    </a:xfrm>
+                    <a:prstGeom prst="rect">
+                      <a:avLst/>
+                    </a:prstGeom>
+                  </pic:spPr>
+                </pic:pic>
+              </a:graphicData>
+            </a:graphic>
+          </wp:inline>
+        </w:drawing>
+      </w:r>
+    </w:p>
+    <w:p>
+      <w:pPr>
+        <w:pStyle w:val="Listenabsatz"/>
+        <w:rPr>
+          <w:lang w:val="en-US"/>
+        </w:rPr>
+      </w:pPr>
+    </w:p>
+    <w:p>
+      <w:pPr>
+        <w:pStyle w:val="Listenabsatz"/>
+        <w:numPr>
+          <w:ilvl w:val="0"/>
+          <w:numId w:val="11"/>
+        </w:numPr>
+        <w:rPr>
+          <w:lang w:val="en-US"/>
+        </w:rPr>
+      </w:pPr>
+      <w:r>
+        <w:rPr>
+          <w:lang w:val="en-US"/>
+        </w:rPr>
+        <w:t xml:space="preserve">Next start a terminal on the Pi-Ager, e.g. using </w:t>
+      </w:r>
+      <w:proofErr w:type="spellStart"/>
+      <w:r>
+        <w:rPr>
+          <w:lang w:val="en-US"/>
+        </w:rPr>
+        <w:t>PuTTY</w:t>
+      </w:r>
+      <w:proofErr w:type="spellEnd"/>
+      <w:r>
+        <w:rPr>
+          <w:lang w:val="en-US"/>
+        </w:rPr>
+        <w:t>, and start the pi-ager_image.sh script</w:t>
+      </w:r>
+      <w:r>
+        <w:rPr>
+          <w:lang w:val="en-US"/>
+        </w:rPr>
+        <w:t xml:space="preserve"> with option -l</w:t>
+      </w:r>
+      <w:r>
+        <w:rPr>
+          <w:lang w:val="en-US"/>
+        </w:rPr>
+        <w:t>:</w:t>
+      </w:r>
+    </w:p>
+    <w:p>
+      <w:pPr>
+        <w:pStyle w:val="Listenabsatz"/>
+        <w:rPr>
+          <w:lang w:val="en-US"/>
+        </w:rPr>
+      </w:pPr>
+      <w:r>
+        <w:rPr>
+          <w:noProof/>
+          <w:lang w:eastAsia="de-DE"/>
+        </w:rPr>
+        <w:drawing>
+          <wp:inline distT="0" distB="0" distL="0" distR="0" wp14:anchorId="67E80865" wp14:editId="05E847AB">
+            <wp:extent cx="5760720" cy="6325235"/>
+            <wp:effectExtent l="0" t="0" r="0" b="0"/>
+            <wp:docPr id="8" name="Grafik 8"/>
+            <wp:cNvGraphicFramePr>
+              <a:graphicFrameLocks xmlns:a="http://schemas.openxmlformats.org/drawingml/2006/main" noChangeAspect="1"/>
+            </wp:cNvGraphicFramePr>
+            <a:graphic xmlns:a="http://schemas.openxmlformats.org/drawingml/2006/main">
+              <a:graphicData uri="http://schemas.openxmlformats.org/drawingml/2006/picture">
+                <pic:pic xmlns:pic="http://schemas.openxmlformats.org/drawingml/2006/picture">
+                  <pic:nvPicPr>
+                    <pic:cNvPr id="1" name=""/>
+                    <pic:cNvPicPr/>
+                  </pic:nvPicPr>
+                  <pic:blipFill>
+                    <a:blip r:embed="rId15"/>
+                    <a:stretch>
+                      <a:fillRect/>
+                    </a:stretch>
+                  </pic:blipFill>
+                  <pic:spPr>
+                    <a:xfrm>
+                      <a:off x="0" y="0"/>
+                      <a:ext cx="5760720" cy="6325235"/>
+                    </a:xfrm>
+                    <a:prstGeom prst="rect">
+                      <a:avLst/>
+                    </a:prstGeom>
+                  </pic:spPr>
+                </pic:pic>
+              </a:graphicData>
+            </a:graphic>
+          </wp:inline>
+        </w:drawing>
+      </w:r>
+    </w:p>
+    <w:p>
+      <w:pPr>
+        <w:pStyle w:val="Listenabsatz"/>
+        <w:numPr>
+          <w:ilvl w:val="0"/>
+          <w:numId w:val="11"/>
+        </w:numPr>
+        <w:rPr>
+          <w:lang w:val="en-US"/>
+        </w:rPr>
+      </w:pPr>
+      <w:r>
+        <w:rPr>
+          <w:lang w:val="en-US"/>
+        </w:rPr>
+        <w:lastRenderedPageBreak/>
+        <w:t>On the NFS Server System open the folder where the new image resides.</w:t>
+      </w:r>
+    </w:p>
+    <w:p>
+      <w:pPr>
+        <w:pStyle w:val="Listenabsatz"/>
+        <w:numPr>
+          <w:ilvl w:val="0"/>
+          <w:numId w:val="11"/>
+        </w:numPr>
+        <w:rPr>
+          <w:lang w:val="en-US"/>
+        </w:rPr>
+      </w:pPr>
+      <w:r>
+        <w:rPr>
+          <w:lang w:val="en-US"/>
+        </w:rPr>
+        <w:t>Start the Pi Power Tools and select IMG Mode</w:t>
+      </w:r>
+    </w:p>
+    <w:p>
+      <w:pPr>
+        <w:pStyle w:val="Listenabsatz"/>
+        <w:numPr>
+          <w:ilvl w:val="0"/>
+          <w:numId w:val="11"/>
+        </w:numPr>
+        <w:rPr>
+          <w:lang w:val="en-US"/>
+        </w:rPr>
+      </w:pPr>
+      <w:r>
+        <w:rPr>
+          <w:lang w:val="en-US"/>
+        </w:rPr>
+        <w:t>Drag and drop the new generated Image from the folder to</w:t>
+      </w:r>
+      <w:r>
+        <w:rPr>
+          <w:lang w:val="en-US"/>
+        </w:rPr>
+        <w:t xml:space="preserve"> the </w:t>
+      </w:r>
+      <w:r>
+        <w:rPr>
+          <w:lang w:val="en-US"/>
+        </w:rPr>
+        <w:t xml:space="preserve">input line underneath ‘Select an </w:t>
+      </w:r>
+      <w:proofErr w:type="spellStart"/>
+      <w:r>
+        <w:rPr>
+          <w:lang w:val="en-US"/>
+        </w:rPr>
+        <w:t>img</w:t>
+      </w:r>
+      <w:proofErr w:type="spellEnd"/>
+      <w:r>
+        <w:rPr>
+          <w:lang w:val="en-US"/>
+        </w:rPr>
+        <w:t xml:space="preserve"> to continue’</w:t>
+      </w:r>
+    </w:p>
+    <w:p>
+      <w:pPr>
+        <w:pStyle w:val="Listenabsatz"/>
+        <w:numPr>
+          <w:ilvl w:val="0"/>
+          <w:numId w:val="11"/>
+        </w:numPr>
+        <w:rPr>
+          <w:lang w:val="en-US"/>
+        </w:rPr>
+      </w:pPr>
+      <w:r>
+        <w:rPr>
+          <w:lang w:val="en-US"/>
+        </w:rPr>
+        <w:t>Click ‘Next’ to shrink the new Image to the minimum possible size</w:t>
+      </w:r>
+    </w:p>
+    <w:p>
+      <w:pPr>
+        <w:pStyle w:val="Listenabsatz"/>
+        <w:numPr>
+          <w:ilvl w:val="0"/>
+          <w:numId w:val="11"/>
+        </w:numPr>
+        <w:rPr>
+          <w:lang w:val="en-US"/>
+        </w:rPr>
+      </w:pPr>
+      <w:r>
+        <w:rPr>
+          <w:lang w:val="en-US"/>
+        </w:rPr>
+        <w:t xml:space="preserve"> Zip and deploy your new image.</w:t>
+      </w:r>
     </w:p>
     <w:sectPr>
       <w:pgSz w:w="11906" w:h="16838"/>
@@ -14456,7 +14328,7 @@
   <w:abstractNum w:abstractNumId="3" w15:restartNumberingAfterBreak="0">
     <w:nsid w:val="385144FB"/>
     <w:multiLevelType w:val="hybridMultilevel"/>
-    <w:tmpl w:val="745A2BA8"/>
+    <w:tmpl w:val="D2B61768"/>
     <w:lvl w:ilvl="0" w:tplc="04070001">
       <w:start w:val="1"/>
       <w:numFmt w:val="bullet"/>
@@ -15133,6 +15005,92 @@
     </w:lvl>
   </w:abstractNum>
   <w:abstractNum w:abstractNumId="9" w15:restartNumberingAfterBreak="0">
+    <w:nsid w:val="748D0EC0"/>
+    <w:multiLevelType w:val="hybridMultilevel"/>
+    <w:tmpl w:val="6A06D8D8"/>
+    <w:lvl w:ilvl="0" w:tplc="0407000F">
+      <w:start w:val="1"/>
+      <w:numFmt w:val="decimal"/>
+      <w:lvlText w:val="%1."/>
+      <w:lvlJc w:val="left"/>
+      <w:pPr>
+        <w:ind w:left="720" w:hanging="360"/>
+      </w:pPr>
+    </w:lvl>
+    <w:lvl w:ilvl="1" w:tplc="04070019" w:tentative="1">
+      <w:start w:val="1"/>
+      <w:numFmt w:val="lowerLetter"/>
+      <w:lvlText w:val="%2."/>
+      <w:lvlJc w:val="left"/>
+      <w:pPr>
+        <w:ind w:left="1440" w:hanging="360"/>
+      </w:pPr>
+    </w:lvl>
+    <w:lvl w:ilvl="2" w:tplc="0407001B" w:tentative="1">
+      <w:start w:val="1"/>
+      <w:numFmt w:val="lowerRoman"/>
+      <w:lvlText w:val="%3."/>
+      <w:lvlJc w:val="right"/>
+      <w:pPr>
+        <w:ind w:left="2160" w:hanging="180"/>
+      </w:pPr>
+    </w:lvl>
+    <w:lvl w:ilvl="3" w:tplc="0407000F" w:tentative="1">
+      <w:start w:val="1"/>
+      <w:numFmt w:val="decimal"/>
+      <w:lvlText w:val="%4."/>
+      <w:lvlJc w:val="left"/>
+      <w:pPr>
+        <w:ind w:left="2880" w:hanging="360"/>
+      </w:pPr>
+    </w:lvl>
+    <w:lvl w:ilvl="4" w:tplc="04070019" w:tentative="1">
+      <w:start w:val="1"/>
+      <w:numFmt w:val="lowerLetter"/>
+      <w:lvlText w:val="%5."/>
+      <w:lvlJc w:val="left"/>
+      <w:pPr>
+        <w:ind w:left="3600" w:hanging="360"/>
+      </w:pPr>
+    </w:lvl>
+    <w:lvl w:ilvl="5" w:tplc="0407001B" w:tentative="1">
+      <w:start w:val="1"/>
+      <w:numFmt w:val="lowerRoman"/>
+      <w:lvlText w:val="%6."/>
+      <w:lvlJc w:val="right"/>
+      <w:pPr>
+        <w:ind w:left="4320" w:hanging="180"/>
+      </w:pPr>
+    </w:lvl>
+    <w:lvl w:ilvl="6" w:tplc="0407000F" w:tentative="1">
+      <w:start w:val="1"/>
+      <w:numFmt w:val="decimal"/>
+      <w:lvlText w:val="%7."/>
+      <w:lvlJc w:val="left"/>
+      <w:pPr>
+        <w:ind w:left="5040" w:hanging="360"/>
+      </w:pPr>
+    </w:lvl>
+    <w:lvl w:ilvl="7" w:tplc="04070019" w:tentative="1">
+      <w:start w:val="1"/>
+      <w:numFmt w:val="lowerLetter"/>
+      <w:lvlText w:val="%8."/>
+      <w:lvlJc w:val="left"/>
+      <w:pPr>
+        <w:ind w:left="5760" w:hanging="360"/>
+      </w:pPr>
+    </w:lvl>
+    <w:lvl w:ilvl="8" w:tplc="0407001B" w:tentative="1">
+      <w:start w:val="1"/>
+      <w:numFmt w:val="lowerRoman"/>
+      <w:lvlText w:val="%9."/>
+      <w:lvlJc w:val="right"/>
+      <w:pPr>
+        <w:ind w:left="6480" w:hanging="180"/>
+      </w:pPr>
+    </w:lvl>
+  </w:abstractNum>
+  <w:abstractNum w:abstractNumId="10" w15:restartNumberingAfterBreak="0">
     <w:nsid w:val="79993053"/>
     <w:multiLevelType w:val="hybridMultilevel"/>
     <w:tmpl w:val="5776A19C"/>
@@ -15258,7 +15216,7 @@
     <w:abstractNumId w:val="0"/>
   </w:num>
   <w:num w:numId="5">
-    <w:abstractNumId w:val="9"/>
+    <w:abstractNumId w:val="10"/>
   </w:num>
   <w:num w:numId="6">
     <w:abstractNumId w:val="5"/>
@@ -15274,6 +15232,9 @@
   </w:num>
   <w:num w:numId="10">
     <w:abstractNumId w:val="3"/>
+  </w:num>
+  <w:num w:numId="11">
+    <w:abstractNumId w:val="9"/>
   </w:num>
 </w:numbering>
 </file>

</xml_diff>

<commit_message>
Generate new image update documentation.
</commit_message>
<xml_diff>
--- a/anleitungen/pi-ager-basic-install_rev3.docx
+++ b/anleitungen/pi-ager-basic-install_rev3.docx
@@ -13677,8 +13677,6 @@
         </w:rPr>
         <w:t>l Pi Power Tools using the well-</w:t>
       </w:r>
-      <w:bookmarkStart w:id="0" w:name="_GoBack"/>
-      <w:bookmarkEnd w:id="0"/>
       <w:r>
         <w:rPr>
           <w:lang w:val="en-US"/>
@@ -13777,21 +13775,21 @@
         <w:rPr>
           <w:lang w:val="en-US"/>
         </w:rPr>
-        <w:t xml:space="preserve">Next start a terminal on the Pi-Ager, e.g. using </w:t>
-      </w:r>
-      <w:proofErr w:type="spellStart"/>
-      <w:r>
-        <w:rPr>
-          <w:lang w:val="en-US"/>
-        </w:rPr>
-        <w:t>PuTTY</w:t>
-      </w:r>
-      <w:proofErr w:type="spellEnd"/>
-      <w:r>
-        <w:rPr>
-          <w:lang w:val="en-US"/>
-        </w:rPr>
-        <w:t>, and start the pi-ager_image.sh script</w:t>
+        <w:t>Next start a terminal on the Pi-</w:t>
+      </w:r>
+      <w:proofErr w:type="spellStart"/>
+      <w:r>
+        <w:rPr>
+          <w:lang w:val="en-US"/>
+        </w:rPr>
+        <w:t>Agerand</w:t>
+      </w:r>
+      <w:proofErr w:type="spellEnd"/>
+      <w:r>
+        <w:rPr>
+          <w:lang w:val="en-US"/>
+        </w:rPr>
+        <w:t xml:space="preserve"> start the pi-ager_image.sh script</w:t>
       </w:r>
       <w:r>
         <w:rPr>
@@ -13870,107 +13868,10 @@
         <w:rPr>
           <w:lang w:val="en-US"/>
         </w:rPr>
-        <w:lastRenderedPageBreak/>
-        <w:t>On the NFS Server System open the folder where the new image resides.</w:t>
-      </w:r>
-    </w:p>
-    <w:p>
-      <w:pPr>
-        <w:pStyle w:val="Listenabsatz"/>
-        <w:numPr>
-          <w:ilvl w:val="0"/>
-          <w:numId w:val="11"/>
-        </w:numPr>
-        <w:rPr>
-          <w:lang w:val="en-US"/>
-        </w:rPr>
-      </w:pPr>
-      <w:r>
-        <w:rPr>
-          <w:lang w:val="en-US"/>
-        </w:rPr>
-        <w:t>Start the Pi Power Tools and select IMG Mode</w:t>
-      </w:r>
-    </w:p>
-    <w:p>
-      <w:pPr>
-        <w:pStyle w:val="Listenabsatz"/>
-        <w:numPr>
-          <w:ilvl w:val="0"/>
-          <w:numId w:val="11"/>
-        </w:numPr>
-        <w:rPr>
-          <w:lang w:val="en-US"/>
-        </w:rPr>
-      </w:pPr>
-      <w:r>
-        <w:rPr>
-          <w:lang w:val="en-US"/>
-        </w:rPr>
-        <w:t>Drag and drop the new generated Image from the folder to</w:t>
-      </w:r>
-      <w:r>
-        <w:rPr>
-          <w:lang w:val="en-US"/>
-        </w:rPr>
-        <w:t xml:space="preserve"> the </w:t>
-      </w:r>
-      <w:r>
-        <w:rPr>
-          <w:lang w:val="en-US"/>
-        </w:rPr>
-        <w:t xml:space="preserve">input line underneath ‘Select an </w:t>
-      </w:r>
-      <w:proofErr w:type="spellStart"/>
-      <w:r>
-        <w:rPr>
-          <w:lang w:val="en-US"/>
-        </w:rPr>
-        <w:t>img</w:t>
-      </w:r>
-      <w:proofErr w:type="spellEnd"/>
-      <w:r>
-        <w:rPr>
-          <w:lang w:val="en-US"/>
-        </w:rPr>
-        <w:t xml:space="preserve"> to continue’</w:t>
-      </w:r>
-    </w:p>
-    <w:p>
-      <w:pPr>
-        <w:pStyle w:val="Listenabsatz"/>
-        <w:numPr>
-          <w:ilvl w:val="0"/>
-          <w:numId w:val="11"/>
-        </w:numPr>
-        <w:rPr>
-          <w:lang w:val="en-US"/>
-        </w:rPr>
-      </w:pPr>
-      <w:r>
-        <w:rPr>
-          <w:lang w:val="en-US"/>
-        </w:rPr>
-        <w:t>Click ‘Next’ to shrink the new Image to the minimum possible size</w:t>
-      </w:r>
-    </w:p>
-    <w:p>
-      <w:pPr>
-        <w:pStyle w:val="Listenabsatz"/>
-        <w:numPr>
-          <w:ilvl w:val="0"/>
-          <w:numId w:val="11"/>
-        </w:numPr>
-        <w:rPr>
-          <w:lang w:val="en-US"/>
-        </w:rPr>
-      </w:pPr>
-      <w:r>
-        <w:rPr>
-          <w:lang w:val="en-US"/>
-        </w:rPr>
-        <w:t xml:space="preserve"> Zip and deploy your new image.</w:t>
-      </w:r>
+        <w:t>Zip and deploy your new image.</w:t>
+      </w:r>
+      <w:bookmarkStart w:id="0" w:name="_GoBack"/>
+      <w:bookmarkEnd w:id="0"/>
     </w:p>
     <w:sectPr>
       <w:pgSz w:w="11906" w:h="16838"/>

</xml_diff>